<commit_message>
Tidy up the word document
</commit_message>
<xml_diff>
--- a/Assignment1_submission/Team Agreement - Final.docx
+++ b/Assignment1_submission/Team Agreement - Final.docx
@@ -4,908 +4,6 @@
   <w:body>
     <w:p>
       <w:pPr>
-        <w:jc w:val="center"/>
-        <w:rPr>
-          <w:rFonts w:ascii="Times New Roman" w:hAnsi="Times New Roman" w:cs="Times New Roman"/>
-          <w:color w:val="1F3864" w:themeColor="accent1" w:themeShade="80"/>
-          <w:sz w:val="48"/>
-          <w:szCs w:val="48"/>
-        </w:rPr>
-      </w:pPr>
-      <w:r>
-        <w:rPr>
-          <w:rFonts w:ascii="Times New Roman" w:hAnsi="Times New Roman" w:cs="Times New Roman"/>
-          <w:color w:val="1F3864" w:themeColor="accent1" w:themeShade="80"/>
-          <w:sz w:val="48"/>
-          <w:szCs w:val="48"/>
-        </w:rPr>
-        <w:t>IFN 509: Data Exploration and Mining</w:t>
-      </w:r>
-    </w:p>
-    <w:p>
-      <w:pPr>
-        <w:jc w:val="center"/>
-        <w:rPr>
-          <w:rFonts w:ascii="Times New Roman" w:hAnsi="Times New Roman" w:cs="Times New Roman"/>
-          <w:color w:val="1F3864" w:themeColor="accent1" w:themeShade="80"/>
-          <w:sz w:val="48"/>
-          <w:szCs w:val="48"/>
-        </w:rPr>
-      </w:pPr>
-      <w:r>
-        <w:rPr>
-          <w:rFonts w:ascii="Times New Roman" w:hAnsi="Times New Roman" w:cs="Times New Roman"/>
-          <w:color w:val="1F3864" w:themeColor="accent1" w:themeShade="80"/>
-          <w:sz w:val="48"/>
-          <w:szCs w:val="48"/>
-        </w:rPr>
-        <w:t xml:space="preserve">Assessment </w:t>
-      </w:r>
-      <w:r>
-        <w:rPr>
-          <w:rFonts w:ascii="Times New Roman" w:hAnsi="Times New Roman" w:cs="Times New Roman"/>
-          <w:color w:val="1F3864" w:themeColor="accent1" w:themeShade="80"/>
-          <w:sz w:val="48"/>
-          <w:szCs w:val="48"/>
-        </w:rPr>
-        <w:t>1</w:t>
-      </w:r>
-    </w:p>
-    <w:p>
-      <w:pPr>
-        <w:jc w:val="center"/>
-        <w:rPr>
-          <w:rFonts w:ascii="Times New Roman" w:hAnsi="Times New Roman" w:cs="Times New Roman"/>
-          <w:color w:val="1F3864" w:themeColor="accent1" w:themeShade="80"/>
-          <w:sz w:val="44"/>
-          <w:szCs w:val="44"/>
-        </w:rPr>
-      </w:pPr>
-    </w:p>
-    <w:p>
-      <w:pPr>
-        <w:jc w:val="center"/>
-        <w:rPr>
-          <w:rFonts w:ascii="Times New Roman" w:hAnsi="Times New Roman" w:cs="Times New Roman"/>
-          <w:color w:val="1F3864" w:themeColor="accent1" w:themeShade="80"/>
-          <w:sz w:val="44"/>
-          <w:szCs w:val="44"/>
-          <w:u w:val="single"/>
-        </w:rPr>
-      </w:pPr>
-      <w:r>
-        <w:rPr>
-          <w:rFonts w:ascii="Times New Roman" w:hAnsi="Times New Roman" w:cs="Times New Roman"/>
-          <w:color w:val="1F3864" w:themeColor="accent1" w:themeShade="80"/>
-          <w:sz w:val="44"/>
-          <w:szCs w:val="44"/>
-        </w:rPr>
-        <w:t xml:space="preserve">  </w:t>
-      </w:r>
-      <w:r>
-        <w:rPr>
-          <w:rFonts w:ascii="Times New Roman" w:hAnsi="Times New Roman" w:cs="Times New Roman"/>
-          <w:color w:val="1F3864" w:themeColor="accent1" w:themeShade="80"/>
-          <w:sz w:val="44"/>
-          <w:szCs w:val="44"/>
-        </w:rPr>
-        <w:t xml:space="preserve">  </w:t>
-      </w:r>
-      <w:r>
-        <w:rPr>
-          <w:rFonts w:ascii="Times New Roman" w:hAnsi="Times New Roman" w:cs="Times New Roman"/>
-          <w:color w:val="1F3864" w:themeColor="accent1" w:themeShade="80"/>
-          <w:sz w:val="44"/>
-          <w:szCs w:val="44"/>
-          <w:u w:val="single"/>
-        </w:rPr>
-        <w:t xml:space="preserve"> </w:t>
-      </w:r>
-    </w:p>
-    <w:p>
-      <w:pPr>
-        <w:jc w:val="center"/>
-        <w:rPr>
-          <w:rFonts w:ascii="Times New Roman" w:hAnsi="Times New Roman" w:cs="Times New Roman"/>
-          <w:color w:val="1F3864" w:themeColor="accent1" w:themeShade="80"/>
-          <w:sz w:val="44"/>
-          <w:szCs w:val="44"/>
-        </w:rPr>
-      </w:pPr>
-      <w:r>
-        <w:rPr>
-          <w:rFonts w:ascii="Times New Roman" w:hAnsi="Times New Roman" w:cs="Times New Roman"/>
-          <w:color w:val="1F3864" w:themeColor="accent1" w:themeShade="80"/>
-          <w:sz w:val="44"/>
-          <w:szCs w:val="44"/>
-        </w:rPr>
-        <w:t xml:space="preserve">Team Name: </w:t>
-      </w:r>
-      <w:r>
-        <w:rPr>
-          <w:rFonts w:ascii="Times New Roman" w:hAnsi="Times New Roman" w:cs="Times New Roman"/>
-          <w:color w:val="1F3864" w:themeColor="accent1" w:themeShade="80"/>
-          <w:sz w:val="44"/>
-          <w:szCs w:val="44"/>
-        </w:rPr>
-        <w:t>team13</w:t>
-      </w:r>
-    </w:p>
-    <w:p>
-      <w:pPr>
-        <w:jc w:val="center"/>
-        <w:rPr>
-          <w:rFonts w:ascii="Times New Roman" w:hAnsi="Times New Roman" w:cs="Times New Roman"/>
-          <w:color w:val="1F3864" w:themeColor="accent1" w:themeShade="80"/>
-          <w:sz w:val="44"/>
-          <w:szCs w:val="44"/>
-        </w:rPr>
-      </w:pPr>
-      <w:r>
-        <w:rPr>
-          <w:rFonts w:ascii="Times New Roman" w:hAnsi="Times New Roman" w:cs="Times New Roman"/>
-          <w:color w:val="1F3864" w:themeColor="accent1" w:themeShade="80"/>
-          <w:sz w:val="44"/>
-          <w:szCs w:val="44"/>
-        </w:rPr>
-        <w:t xml:space="preserve">Group No. </w:t>
-      </w:r>
-      <w:r>
-        <w:rPr>
-          <w:rFonts w:ascii="Times New Roman" w:hAnsi="Times New Roman" w:cs="Times New Roman"/>
-          <w:color w:val="1F3864" w:themeColor="accent1" w:themeShade="80"/>
-          <w:sz w:val="44"/>
-          <w:szCs w:val="44"/>
-        </w:rPr>
-        <w:t>13</w:t>
-      </w:r>
-    </w:p>
-    <w:p>
-      <w:pPr>
-        <w:jc w:val="center"/>
-        <w:rPr>
-          <w:rFonts w:ascii="Times New Roman" w:hAnsi="Times New Roman" w:cs="Times New Roman"/>
-          <w:color w:val="1F3864" w:themeColor="accent1" w:themeShade="80"/>
-          <w:sz w:val="48"/>
-          <w:szCs w:val="48"/>
-        </w:rPr>
-      </w:pPr>
-    </w:p>
-    <w:tbl>
-      <w:tblPr>
-        <w:tblStyle w:val="TableGrid"/>
-        <w:tblW w:w="0" w:type="auto"/>
-        <w:tblLook w:val="04A0" w:firstRow="1" w:lastRow="0" w:firstColumn="1" w:lastColumn="0" w:noHBand="0" w:noVBand="1"/>
-      </w:tblPr>
-      <w:tblGrid>
-        <w:gridCol w:w="5665"/>
-        <w:gridCol w:w="3351"/>
-      </w:tblGrid>
-      <w:tr>
-        <w:tc>
-          <w:tcPr>
-            <w:tcW w:w="5665" w:type="dxa"/>
-          </w:tcPr>
-          <w:p>
-            <w:pPr>
-              <w:rPr>
-                <w:rFonts w:ascii="Times New Roman" w:hAnsi="Times New Roman" w:cs="Times New Roman"/>
-                <w:color w:val="1F3864" w:themeColor="accent1" w:themeShade="80"/>
-                <w:sz w:val="40"/>
-                <w:szCs w:val="40"/>
-              </w:rPr>
-            </w:pPr>
-            <w:r>
-              <w:rPr>
-                <w:rFonts w:ascii="Times New Roman" w:hAnsi="Times New Roman" w:cs="Times New Roman"/>
-                <w:color w:val="1F3864" w:themeColor="accent1" w:themeShade="80"/>
-                <w:sz w:val="40"/>
-                <w:szCs w:val="40"/>
-              </w:rPr>
-              <w:t>Student Name</w:t>
-            </w:r>
-          </w:p>
-        </w:tc>
-        <w:tc>
-          <w:tcPr>
-            <w:tcW w:w="3351" w:type="dxa"/>
-          </w:tcPr>
-          <w:p>
-            <w:pPr>
-              <w:rPr>
-                <w:rFonts w:ascii="Times New Roman" w:hAnsi="Times New Roman" w:cs="Times New Roman"/>
-                <w:color w:val="1F3864" w:themeColor="accent1" w:themeShade="80"/>
-                <w:sz w:val="40"/>
-                <w:szCs w:val="40"/>
-              </w:rPr>
-            </w:pPr>
-            <w:r>
-              <w:rPr>
-                <w:rFonts w:ascii="Times New Roman" w:hAnsi="Times New Roman" w:cs="Times New Roman"/>
-                <w:color w:val="1F3864" w:themeColor="accent1" w:themeShade="80"/>
-                <w:sz w:val="40"/>
-                <w:szCs w:val="40"/>
-              </w:rPr>
-              <w:t>Student Id</w:t>
-            </w:r>
-          </w:p>
-        </w:tc>
-      </w:tr>
-      <w:tr>
-        <w:tc>
-          <w:tcPr>
-            <w:tcW w:w="5665" w:type="dxa"/>
-          </w:tcPr>
-          <w:p>
-            <w:pPr>
-              <w:rPr>
-                <w:rFonts w:ascii="Times New Roman" w:hAnsi="Times New Roman" w:cs="Times New Roman"/>
-                <w:color w:val="1F3864" w:themeColor="accent1" w:themeShade="80"/>
-                <w:sz w:val="36"/>
-                <w:szCs w:val="36"/>
-              </w:rPr>
-            </w:pPr>
-            <w:r>
-              <w:rPr>
-                <w:rFonts w:ascii="Times New Roman" w:hAnsi="Times New Roman" w:cs="Times New Roman"/>
-                <w:color w:val="1F3864" w:themeColor="accent1" w:themeShade="80"/>
-                <w:sz w:val="36"/>
-                <w:szCs w:val="36"/>
-              </w:rPr>
-              <w:t>John Marquess</w:t>
-            </w:r>
-          </w:p>
-        </w:tc>
-        <w:tc>
-          <w:tcPr>
-            <w:tcW w:w="3351" w:type="dxa"/>
-          </w:tcPr>
-          <w:p>
-            <w:pPr>
-              <w:rPr>
-                <w:rFonts w:ascii="Times New Roman" w:hAnsi="Times New Roman" w:cs="Times New Roman"/>
-                <w:color w:val="1F3864" w:themeColor="accent1" w:themeShade="80"/>
-                <w:sz w:val="36"/>
-                <w:szCs w:val="36"/>
-              </w:rPr>
-            </w:pPr>
-            <w:r>
-              <w:rPr>
-                <w:rFonts w:ascii="Times New Roman" w:hAnsi="Times New Roman" w:cs="Times New Roman"/>
-                <w:color w:val="1F3864" w:themeColor="accent1" w:themeShade="80"/>
-                <w:sz w:val="36"/>
-                <w:szCs w:val="36"/>
-              </w:rPr>
-              <w:t>N10104313</w:t>
-            </w:r>
-          </w:p>
-        </w:tc>
-      </w:tr>
-      <w:tr>
-        <w:tc>
-          <w:tcPr>
-            <w:tcW w:w="5665" w:type="dxa"/>
-          </w:tcPr>
-          <w:p>
-            <w:pPr>
-              <w:rPr>
-                <w:rFonts w:ascii="Times New Roman" w:hAnsi="Times New Roman" w:cs="Times New Roman"/>
-                <w:color w:val="1F3864" w:themeColor="accent1" w:themeShade="80"/>
-                <w:sz w:val="36"/>
-                <w:szCs w:val="36"/>
-              </w:rPr>
-            </w:pPr>
-            <w:r>
-              <w:rPr>
-                <w:rFonts w:ascii="Times New Roman" w:hAnsi="Times New Roman" w:cs="Times New Roman"/>
-                <w:color w:val="1F3864" w:themeColor="accent1" w:themeShade="80"/>
-                <w:sz w:val="36"/>
-                <w:szCs w:val="36"/>
-              </w:rPr>
-              <w:t>Seyed Vahid Alavi Nezhad</w:t>
-            </w:r>
-          </w:p>
-        </w:tc>
-        <w:tc>
-          <w:tcPr>
-            <w:tcW w:w="3351" w:type="dxa"/>
-          </w:tcPr>
-          <w:p>
-            <w:pPr>
-              <w:rPr>
-                <w:rFonts w:ascii="Times New Roman" w:hAnsi="Times New Roman" w:cs="Times New Roman"/>
-                <w:color w:val="1F3864" w:themeColor="accent1" w:themeShade="80"/>
-                <w:sz w:val="36"/>
-                <w:szCs w:val="36"/>
-              </w:rPr>
-            </w:pPr>
-            <w:r>
-              <w:rPr>
-                <w:rFonts w:ascii="Times New Roman" w:hAnsi="Times New Roman" w:cs="Times New Roman"/>
-                <w:color w:val="1F3864" w:themeColor="accent1" w:themeShade="80"/>
-                <w:sz w:val="36"/>
-                <w:szCs w:val="36"/>
-              </w:rPr>
-              <w:t>N12048526</w:t>
-            </w:r>
-          </w:p>
-        </w:tc>
-      </w:tr>
-      <w:tr>
-        <w:tc>
-          <w:tcPr>
-            <w:tcW w:w="5665" w:type="dxa"/>
-          </w:tcPr>
-          <w:p>
-            <w:pPr>
-              <w:rPr>
-                <w:rFonts w:ascii="Times New Roman" w:hAnsi="Times New Roman" w:cs="Times New Roman"/>
-                <w:color w:val="1F3864" w:themeColor="accent1" w:themeShade="80"/>
-                <w:sz w:val="36"/>
-                <w:szCs w:val="36"/>
-              </w:rPr>
-            </w:pPr>
-            <w:r>
-              <w:rPr>
-                <w:rFonts w:ascii="Times New Roman" w:hAnsi="Times New Roman" w:cs="Times New Roman"/>
-                <w:color w:val="1F3864" w:themeColor="accent1" w:themeShade="80"/>
-                <w:sz w:val="36"/>
-                <w:szCs w:val="36"/>
-              </w:rPr>
-              <w:t>Scott Bilau</w:t>
-            </w:r>
-          </w:p>
-        </w:tc>
-        <w:tc>
-          <w:tcPr>
-            <w:tcW w:w="3351" w:type="dxa"/>
-          </w:tcPr>
-          <w:p>
-            <w:pPr>
-              <w:rPr>
-                <w:rFonts w:ascii="Times New Roman" w:hAnsi="Times New Roman" w:cs="Times New Roman"/>
-                <w:color w:val="1F3864" w:themeColor="accent1" w:themeShade="80"/>
-                <w:sz w:val="36"/>
-                <w:szCs w:val="36"/>
-              </w:rPr>
-            </w:pPr>
-            <w:r>
-              <w:rPr>
-                <w:rFonts w:ascii="Times New Roman" w:hAnsi="Times New Roman" w:cs="Times New Roman"/>
-                <w:color w:val="1F3864" w:themeColor="accent1" w:themeShade="80"/>
-                <w:sz w:val="36"/>
-                <w:szCs w:val="36"/>
-              </w:rPr>
-              <w:t>N11916095</w:t>
-            </w:r>
-          </w:p>
-        </w:tc>
-      </w:tr>
-    </w:tbl>
-    <w:p>
-      <w:pPr>
-        <w:rPr>
-          <w:rFonts w:ascii="Times New Roman" w:hAnsi="Times New Roman" w:cs="Times New Roman"/>
-          <w:color w:val="000000" w:themeColor="text1"/>
-          <w:sz w:val="40"/>
-          <w:szCs w:val="40"/>
-        </w:rPr>
-      </w:pPr>
-    </w:p>
-    <w:tbl>
-      <w:tblPr>
-        <w:tblW w:w="0" w:type="auto"/>
-        <w:tblBorders>
-          <w:top w:val="single" w:sz="4" w:space="0" w:color="auto"/>
-          <w:left w:val="single" w:sz="4" w:space="0" w:color="auto"/>
-          <w:bottom w:val="single" w:sz="4" w:space="0" w:color="auto"/>
-          <w:right w:val="single" w:sz="4" w:space="0" w:color="auto"/>
-          <w:insideH w:val="single" w:sz="4" w:space="0" w:color="auto"/>
-          <w:insideV w:val="single" w:sz="4" w:space="0" w:color="auto"/>
-        </w:tblBorders>
-        <w:tblLook w:val="04A0" w:firstRow="1" w:lastRow="0" w:firstColumn="1" w:lastColumn="0" w:noHBand="0" w:noVBand="1"/>
-      </w:tblPr>
-      <w:tblGrid>
-        <w:gridCol w:w="1970"/>
-        <w:gridCol w:w="1970"/>
-        <w:gridCol w:w="1971"/>
-        <w:gridCol w:w="1971"/>
-      </w:tblGrid>
-      <w:tr>
-        <w:tc>
-          <w:tcPr>
-            <w:tcW w:w="1970" w:type="dxa"/>
-            <w:tcBorders>
-              <w:top w:val="single" w:sz="4" w:space="0" w:color="auto"/>
-              <w:left w:val="single" w:sz="4" w:space="0" w:color="auto"/>
-              <w:bottom w:val="single" w:sz="4" w:space="0" w:color="auto"/>
-              <w:right w:val="single" w:sz="4" w:space="0" w:color="auto"/>
-            </w:tcBorders>
-          </w:tcPr>
-          <w:p>
-            <w:pPr>
-              <w:rPr>
-                <w:rFonts w:ascii="Times New Roman" w:hAnsi="Times New Roman" w:cs="Times New Roman"/>
-                <w:color w:val="1F3864" w:themeColor="accent1" w:themeShade="80"/>
-                <w:sz w:val="40"/>
-                <w:szCs w:val="40"/>
-              </w:rPr>
-            </w:pPr>
-          </w:p>
-        </w:tc>
-        <w:tc>
-          <w:tcPr>
-            <w:tcW w:w="1970" w:type="dxa"/>
-            <w:tcBorders>
-              <w:top w:val="single" w:sz="4" w:space="0" w:color="auto"/>
-              <w:left w:val="single" w:sz="4" w:space="0" w:color="auto"/>
-              <w:bottom w:val="single" w:sz="4" w:space="0" w:color="auto"/>
-              <w:right w:val="single" w:sz="4" w:space="0" w:color="auto"/>
-            </w:tcBorders>
-            <w:hideMark/>
-          </w:tcPr>
-          <w:p>
-            <w:pPr>
-              <w:rPr>
-                <w:rFonts w:ascii="Times New Roman" w:hAnsi="Times New Roman" w:cs="Times New Roman"/>
-                <w:color w:val="1F3864" w:themeColor="accent1" w:themeShade="80"/>
-                <w:sz w:val="40"/>
-                <w:szCs w:val="40"/>
-              </w:rPr>
-            </w:pPr>
-            <w:r>
-              <w:rPr>
-                <w:rFonts w:ascii="Times New Roman" w:hAnsi="Times New Roman" w:cs="Times New Roman"/>
-                <w:color w:val="1F3864" w:themeColor="accent1" w:themeShade="80"/>
-                <w:sz w:val="40"/>
-                <w:szCs w:val="40"/>
-              </w:rPr>
-              <w:t xml:space="preserve">Student 1 </w:t>
-            </w:r>
-          </w:p>
-        </w:tc>
-        <w:tc>
-          <w:tcPr>
-            <w:tcW w:w="1971" w:type="dxa"/>
-            <w:tcBorders>
-              <w:top w:val="single" w:sz="4" w:space="0" w:color="auto"/>
-              <w:left w:val="single" w:sz="4" w:space="0" w:color="auto"/>
-              <w:bottom w:val="single" w:sz="4" w:space="0" w:color="auto"/>
-              <w:right w:val="single" w:sz="4" w:space="0" w:color="auto"/>
-            </w:tcBorders>
-            <w:hideMark/>
-          </w:tcPr>
-          <w:p>
-            <w:pPr>
-              <w:rPr>
-                <w:rFonts w:ascii="Times New Roman" w:hAnsi="Times New Roman" w:cs="Times New Roman"/>
-                <w:color w:val="1F3864" w:themeColor="accent1" w:themeShade="80"/>
-                <w:sz w:val="40"/>
-                <w:szCs w:val="40"/>
-              </w:rPr>
-            </w:pPr>
-            <w:r>
-              <w:rPr>
-                <w:rFonts w:ascii="Times New Roman" w:hAnsi="Times New Roman" w:cs="Times New Roman"/>
-                <w:color w:val="1F3864" w:themeColor="accent1" w:themeShade="80"/>
-                <w:sz w:val="40"/>
-                <w:szCs w:val="40"/>
-              </w:rPr>
-              <w:t>Student 2</w:t>
-            </w:r>
-          </w:p>
-        </w:tc>
-        <w:tc>
-          <w:tcPr>
-            <w:tcW w:w="1971" w:type="dxa"/>
-            <w:tcBorders>
-              <w:top w:val="single" w:sz="4" w:space="0" w:color="auto"/>
-              <w:left w:val="single" w:sz="4" w:space="0" w:color="auto"/>
-              <w:bottom w:val="single" w:sz="4" w:space="0" w:color="auto"/>
-              <w:right w:val="single" w:sz="4" w:space="0" w:color="auto"/>
-            </w:tcBorders>
-          </w:tcPr>
-          <w:p>
-            <w:pPr>
-              <w:rPr>
-                <w:rFonts w:ascii="Times New Roman" w:hAnsi="Times New Roman" w:cs="Times New Roman"/>
-                <w:color w:val="1F3864" w:themeColor="accent1" w:themeShade="80"/>
-                <w:sz w:val="40"/>
-                <w:szCs w:val="40"/>
-              </w:rPr>
-            </w:pPr>
-            <w:r>
-              <w:rPr>
-                <w:rFonts w:ascii="Times New Roman" w:hAnsi="Times New Roman" w:cs="Times New Roman"/>
-                <w:color w:val="1F3864" w:themeColor="accent1" w:themeShade="80"/>
-                <w:sz w:val="40"/>
-                <w:szCs w:val="40"/>
-              </w:rPr>
-              <w:t>Student 3</w:t>
-            </w:r>
-          </w:p>
-        </w:tc>
-      </w:tr>
-      <w:tr>
-        <w:tc>
-          <w:tcPr>
-            <w:tcW w:w="1970" w:type="dxa"/>
-            <w:tcBorders>
-              <w:top w:val="single" w:sz="4" w:space="0" w:color="auto"/>
-              <w:left w:val="single" w:sz="4" w:space="0" w:color="auto"/>
-              <w:bottom w:val="single" w:sz="4" w:space="0" w:color="auto"/>
-              <w:right w:val="single" w:sz="4" w:space="0" w:color="auto"/>
-            </w:tcBorders>
-          </w:tcPr>
-          <w:p>
-            <w:pPr>
-              <w:rPr>
-                <w:rFonts w:ascii="Times New Roman" w:hAnsi="Times New Roman" w:cs="Times New Roman"/>
-                <w:color w:val="1F3864" w:themeColor="accent1" w:themeShade="80"/>
-                <w:sz w:val="40"/>
-                <w:szCs w:val="40"/>
-              </w:rPr>
-            </w:pPr>
-            <w:r>
-              <w:rPr>
-                <w:rFonts w:ascii="Times New Roman" w:hAnsi="Times New Roman" w:cs="Times New Roman"/>
-                <w:color w:val="1F3864" w:themeColor="accent1" w:themeShade="80"/>
-                <w:sz w:val="40"/>
-                <w:szCs w:val="40"/>
-              </w:rPr>
-              <w:t>Student 1</w:t>
-            </w:r>
-          </w:p>
-        </w:tc>
-        <w:tc>
-          <w:tcPr>
-            <w:tcW w:w="1970" w:type="dxa"/>
-            <w:tcBorders>
-              <w:top w:val="single" w:sz="4" w:space="0" w:color="auto"/>
-              <w:left w:val="single" w:sz="4" w:space="0" w:color="auto"/>
-              <w:bottom w:val="single" w:sz="4" w:space="0" w:color="auto"/>
-              <w:right w:val="single" w:sz="4" w:space="0" w:color="auto"/>
-            </w:tcBorders>
-            <w:hideMark/>
-          </w:tcPr>
-          <w:p>
-            <w:r>
-              <w:t>100 %</w:t>
-            </w:r>
-          </w:p>
-        </w:tc>
-        <w:tc>
-          <w:tcPr>
-            <w:tcW w:w="1971" w:type="dxa"/>
-            <w:tcBorders>
-              <w:top w:val="single" w:sz="4" w:space="0" w:color="auto"/>
-              <w:left w:val="single" w:sz="4" w:space="0" w:color="auto"/>
-              <w:bottom w:val="single" w:sz="4" w:space="0" w:color="auto"/>
-              <w:right w:val="single" w:sz="4" w:space="0" w:color="auto"/>
-            </w:tcBorders>
-            <w:hideMark/>
-          </w:tcPr>
-          <w:p>
-            <w:r>
-              <w:t>100 %</w:t>
-            </w:r>
-          </w:p>
-        </w:tc>
-        <w:tc>
-          <w:tcPr>
-            <w:tcW w:w="1971" w:type="dxa"/>
-            <w:tcBorders>
-              <w:top w:val="single" w:sz="4" w:space="0" w:color="auto"/>
-              <w:left w:val="single" w:sz="4" w:space="0" w:color="auto"/>
-              <w:bottom w:val="single" w:sz="4" w:space="0" w:color="auto"/>
-              <w:right w:val="single" w:sz="4" w:space="0" w:color="auto"/>
-            </w:tcBorders>
-            <w:hideMark/>
-          </w:tcPr>
-          <w:p>
-            <w:r>
-              <w:t xml:space="preserve"> 100%</w:t>
-            </w:r>
-          </w:p>
-        </w:tc>
-      </w:tr>
-      <w:tr>
-        <w:tc>
-          <w:tcPr>
-            <w:tcW w:w="1970" w:type="dxa"/>
-            <w:tcBorders>
-              <w:top w:val="single" w:sz="4" w:space="0" w:color="auto"/>
-              <w:left w:val="single" w:sz="4" w:space="0" w:color="auto"/>
-              <w:bottom w:val="single" w:sz="4" w:space="0" w:color="auto"/>
-              <w:right w:val="single" w:sz="4" w:space="0" w:color="auto"/>
-            </w:tcBorders>
-          </w:tcPr>
-          <w:p>
-            <w:pPr>
-              <w:rPr>
-                <w:rFonts w:ascii="Times New Roman" w:hAnsi="Times New Roman" w:cs="Times New Roman"/>
-                <w:color w:val="1F3864" w:themeColor="accent1" w:themeShade="80"/>
-                <w:sz w:val="40"/>
-                <w:szCs w:val="40"/>
-              </w:rPr>
-            </w:pPr>
-            <w:r>
-              <w:rPr>
-                <w:rFonts w:ascii="Times New Roman" w:hAnsi="Times New Roman" w:cs="Times New Roman"/>
-                <w:color w:val="1F3864" w:themeColor="accent1" w:themeShade="80"/>
-                <w:sz w:val="40"/>
-                <w:szCs w:val="40"/>
-              </w:rPr>
-              <w:t>Student 2</w:t>
-            </w:r>
-          </w:p>
-        </w:tc>
-        <w:tc>
-          <w:tcPr>
-            <w:tcW w:w="1970" w:type="dxa"/>
-            <w:tcBorders>
-              <w:top w:val="single" w:sz="4" w:space="0" w:color="auto"/>
-              <w:left w:val="single" w:sz="4" w:space="0" w:color="auto"/>
-              <w:bottom w:val="single" w:sz="4" w:space="0" w:color="auto"/>
-              <w:right w:val="single" w:sz="4" w:space="0" w:color="auto"/>
-            </w:tcBorders>
-            <w:hideMark/>
-          </w:tcPr>
-          <w:p>
-            <w:r>
-              <w:t>100 %</w:t>
-            </w:r>
-          </w:p>
-        </w:tc>
-        <w:tc>
-          <w:tcPr>
-            <w:tcW w:w="1971" w:type="dxa"/>
-            <w:tcBorders>
-              <w:top w:val="single" w:sz="4" w:space="0" w:color="auto"/>
-              <w:left w:val="single" w:sz="4" w:space="0" w:color="auto"/>
-              <w:bottom w:val="single" w:sz="4" w:space="0" w:color="auto"/>
-              <w:right w:val="single" w:sz="4" w:space="0" w:color="auto"/>
-            </w:tcBorders>
-            <w:hideMark/>
-          </w:tcPr>
-          <w:p>
-            <w:r>
-              <w:t>100 %</w:t>
-            </w:r>
-          </w:p>
-        </w:tc>
-        <w:tc>
-          <w:tcPr>
-            <w:tcW w:w="1971" w:type="dxa"/>
-            <w:tcBorders>
-              <w:top w:val="single" w:sz="4" w:space="0" w:color="auto"/>
-              <w:left w:val="single" w:sz="4" w:space="0" w:color="auto"/>
-              <w:bottom w:val="single" w:sz="4" w:space="0" w:color="auto"/>
-              <w:right w:val="single" w:sz="4" w:space="0" w:color="auto"/>
-            </w:tcBorders>
-            <w:hideMark/>
-          </w:tcPr>
-          <w:p>
-            <w:r>
-              <w:t>100 %</w:t>
-            </w:r>
-          </w:p>
-        </w:tc>
-      </w:tr>
-      <w:tr>
-        <w:tc>
-          <w:tcPr>
-            <w:tcW w:w="1970" w:type="dxa"/>
-            <w:tcBorders>
-              <w:top w:val="single" w:sz="4" w:space="0" w:color="auto"/>
-              <w:left w:val="single" w:sz="4" w:space="0" w:color="auto"/>
-              <w:bottom w:val="single" w:sz="4" w:space="0" w:color="auto"/>
-              <w:right w:val="single" w:sz="4" w:space="0" w:color="auto"/>
-            </w:tcBorders>
-          </w:tcPr>
-          <w:p>
-            <w:pPr>
-              <w:rPr>
-                <w:rFonts w:ascii="Times New Roman" w:hAnsi="Times New Roman" w:cs="Times New Roman"/>
-                <w:color w:val="1F3864" w:themeColor="accent1" w:themeShade="80"/>
-                <w:sz w:val="40"/>
-                <w:szCs w:val="40"/>
-              </w:rPr>
-            </w:pPr>
-            <w:r>
-              <w:rPr>
-                <w:rFonts w:ascii="Times New Roman" w:hAnsi="Times New Roman" w:cs="Times New Roman"/>
-                <w:color w:val="1F3864" w:themeColor="accent1" w:themeShade="80"/>
-                <w:sz w:val="40"/>
-                <w:szCs w:val="40"/>
-              </w:rPr>
-              <w:t>Student 3</w:t>
-            </w:r>
-          </w:p>
-        </w:tc>
-        <w:tc>
-          <w:tcPr>
-            <w:tcW w:w="1970" w:type="dxa"/>
-            <w:tcBorders>
-              <w:top w:val="single" w:sz="4" w:space="0" w:color="auto"/>
-              <w:left w:val="single" w:sz="4" w:space="0" w:color="auto"/>
-              <w:bottom w:val="single" w:sz="4" w:space="0" w:color="auto"/>
-              <w:right w:val="single" w:sz="4" w:space="0" w:color="auto"/>
-            </w:tcBorders>
-            <w:hideMark/>
-          </w:tcPr>
-          <w:p>
-            <w:r>
-              <w:t>100 %</w:t>
-            </w:r>
-          </w:p>
-        </w:tc>
-        <w:tc>
-          <w:tcPr>
-            <w:tcW w:w="1971" w:type="dxa"/>
-            <w:tcBorders>
-              <w:top w:val="single" w:sz="4" w:space="0" w:color="auto"/>
-              <w:left w:val="single" w:sz="4" w:space="0" w:color="auto"/>
-              <w:bottom w:val="single" w:sz="4" w:space="0" w:color="auto"/>
-              <w:right w:val="single" w:sz="4" w:space="0" w:color="auto"/>
-            </w:tcBorders>
-            <w:hideMark/>
-          </w:tcPr>
-          <w:p>
-            <w:r>
-              <w:t>100 %</w:t>
-            </w:r>
-          </w:p>
-        </w:tc>
-        <w:tc>
-          <w:tcPr>
-            <w:tcW w:w="1971" w:type="dxa"/>
-            <w:tcBorders>
-              <w:top w:val="single" w:sz="4" w:space="0" w:color="auto"/>
-              <w:left w:val="single" w:sz="4" w:space="0" w:color="auto"/>
-              <w:bottom w:val="single" w:sz="4" w:space="0" w:color="auto"/>
-              <w:right w:val="single" w:sz="4" w:space="0" w:color="auto"/>
-            </w:tcBorders>
-            <w:hideMark/>
-          </w:tcPr>
-          <w:p>
-            <w:r>
-              <w:t>100 %</w:t>
-            </w:r>
-          </w:p>
-        </w:tc>
-      </w:tr>
-    </w:tbl>
-    <w:p>
-      <w:pPr>
-        <w:rPr>
-          <w:rFonts w:ascii="Times New Roman" w:hAnsi="Times New Roman" w:cs="Times New Roman"/>
-          <w:color w:val="000000" w:themeColor="text1"/>
-          <w:sz w:val="40"/>
-          <w:szCs w:val="40"/>
-        </w:rPr>
-      </w:pPr>
-    </w:p>
-    <w:p>
-      <w:pPr>
-        <w:rPr>
-          <w:rFonts w:ascii="Verdana" w:hAnsi="Verdana" w:cs="Tahoma"/>
-          <w:sz w:val="20"/>
-          <w:szCs w:val="20"/>
-        </w:rPr>
-      </w:pPr>
-    </w:p>
-    <w:p>
-      <w:pPr>
-        <w:rPr>
-          <w:rFonts w:ascii="Verdana" w:hAnsi="Verdana" w:cs="Tahoma"/>
-          <w:sz w:val="20"/>
-          <w:szCs w:val="20"/>
-        </w:rPr>
-      </w:pPr>
-    </w:p>
-    <w:p>
-      <w:pPr>
-        <w:rPr>
-          <w:rFonts w:ascii="Verdana" w:hAnsi="Verdana" w:cs="Tahoma"/>
-          <w:sz w:val="20"/>
-          <w:szCs w:val="20"/>
-        </w:rPr>
-      </w:pPr>
-    </w:p>
-    <w:p>
-      <w:pPr>
-        <w:rPr>
-          <w:rFonts w:ascii="Verdana" w:hAnsi="Verdana" w:cs="Tahoma"/>
-          <w:sz w:val="20"/>
-          <w:szCs w:val="20"/>
-        </w:rPr>
-      </w:pPr>
-    </w:p>
-    <w:p>
-      <w:pPr>
-        <w:rPr>
-          <w:rFonts w:ascii="Verdana" w:hAnsi="Verdana" w:cs="Tahoma"/>
-          <w:sz w:val="20"/>
-          <w:szCs w:val="20"/>
-        </w:rPr>
-      </w:pPr>
-    </w:p>
-    <w:p>
-      <w:pPr>
-        <w:rPr>
-          <w:rFonts w:ascii="Verdana" w:hAnsi="Verdana" w:cs="Tahoma"/>
-          <w:sz w:val="20"/>
-          <w:szCs w:val="20"/>
-        </w:rPr>
-      </w:pPr>
-    </w:p>
-    <w:p>
-      <w:pPr>
-        <w:rPr>
-          <w:rFonts w:ascii="Verdana" w:hAnsi="Verdana" w:cs="Tahoma"/>
-          <w:sz w:val="20"/>
-          <w:szCs w:val="20"/>
-        </w:rPr>
-      </w:pPr>
-    </w:p>
-    <w:p>
-      <w:pPr>
-        <w:rPr>
-          <w:rFonts w:ascii="Verdana" w:hAnsi="Verdana" w:cs="Tahoma"/>
-          <w:sz w:val="20"/>
-          <w:szCs w:val="20"/>
-        </w:rPr>
-      </w:pPr>
-    </w:p>
-    <w:p>
-      <w:pPr>
-        <w:rPr>
-          <w:rFonts w:ascii="Verdana" w:hAnsi="Verdana" w:cs="Tahoma"/>
-          <w:sz w:val="20"/>
-          <w:szCs w:val="20"/>
-        </w:rPr>
-      </w:pPr>
-    </w:p>
-    <w:p>
-      <w:pPr>
-        <w:rPr>
-          <w:rFonts w:ascii="Verdana" w:hAnsi="Verdana" w:cs="Tahoma"/>
-          <w:sz w:val="20"/>
-          <w:szCs w:val="20"/>
-        </w:rPr>
-      </w:pPr>
-    </w:p>
-    <w:p>
-      <w:pPr>
-        <w:rPr>
-          <w:rFonts w:ascii="Verdana" w:hAnsi="Verdana" w:cs="Tahoma"/>
-          <w:sz w:val="20"/>
-          <w:szCs w:val="20"/>
-        </w:rPr>
-      </w:pPr>
-    </w:p>
-    <w:p>
-      <w:pPr>
-        <w:widowControl/>
-        <w:suppressAutoHyphens w:val="0"/>
-        <w:rPr>
-          <w:rFonts w:ascii="Verdana" w:hAnsi="Verdana" w:cs="Tahoma"/>
-          <w:sz w:val="20"/>
-          <w:szCs w:val="20"/>
-        </w:rPr>
-      </w:pPr>
-      <w:r>
-        <w:rPr>
-          <w:rFonts w:ascii="Verdana" w:hAnsi="Verdana" w:cs="Tahoma"/>
-          <w:sz w:val="20"/>
-          <w:szCs w:val="20"/>
-        </w:rPr>
-        <w:br w:type="page"/>
-      </w:r>
-    </w:p>
-    <w:p>
-      <w:pPr>
         <w:rPr>
           <w:rFonts w:ascii="Verdana" w:hAnsi="Verdana" w:cs="Tahoma"/>
           <w:sz w:val="20"/>
@@ -1278,8 +376,19 @@
           <w:sz w:val="24"/>
           <w:szCs w:val="20"/>
         </w:rPr>
-        <w:t>Scott Bilau</w:t>
-      </w:r>
+        <w:t xml:space="preserve">Scott </w:t>
+      </w:r>
+      <w:proofErr w:type="spellStart"/>
+      <w:r>
+        <w:rPr>
+          <w:rFonts w:ascii="Verdana" w:hAnsi="Verdana" w:cs="Tahoma"/>
+          <w:b/>
+          <w:sz w:val="24"/>
+          <w:szCs w:val="20"/>
+        </w:rPr>
+        <w:t>Bilau</w:t>
+      </w:r>
+      <w:proofErr w:type="spellEnd"/>
       <w:r>
         <w:rPr>
           <w:rFonts w:ascii="Verdana" w:hAnsi="Verdana" w:cs="Tahoma"/>
@@ -1916,8 +1025,20 @@
                 <w:sz w:val="20"/>
                 <w:szCs w:val="20"/>
               </w:rPr>
-              <w:t>Scott Bilau</w:t>
-            </w:r>
+              <w:t xml:space="preserve">Scott </w:t>
+            </w:r>
+            <w:proofErr w:type="spellStart"/>
+            <w:r>
+              <w:rPr>
+                <w:rFonts w:ascii="Verdana" w:hAnsi="Verdana" w:cs="Tahoma"/>
+                <w:bCs/>
+                <w:iCs/>
+                <w:sz w:val="20"/>
+                <w:szCs w:val="20"/>
+              </w:rPr>
+              <w:t>Bilau</w:t>
+            </w:r>
+            <w:proofErr w:type="spellEnd"/>
           </w:p>
         </w:tc>
         <w:tc>
@@ -2447,7 +1568,25 @@
                 <w:sz w:val="20"/>
                 <w:szCs w:val="20"/>
               </w:rPr>
-              <w:t>N feedback – Communications and Code of Conduct moved to sep doc.</w:t>
+              <w:t xml:space="preserve">N feedback – Communications and Code of Conduct moved to </w:t>
+            </w:r>
+            <w:proofErr w:type="spellStart"/>
+            <w:r>
+              <w:rPr>
+                <w:rFonts w:ascii="Verdana" w:hAnsi="Verdana" w:cs="Tahoma"/>
+                <w:sz w:val="20"/>
+                <w:szCs w:val="20"/>
+              </w:rPr>
+              <w:t>sep</w:t>
+            </w:r>
+            <w:proofErr w:type="spellEnd"/>
+            <w:r>
+              <w:rPr>
+                <w:rFonts w:ascii="Verdana" w:hAnsi="Verdana" w:cs="Tahoma"/>
+                <w:sz w:val="20"/>
+                <w:szCs w:val="20"/>
+              </w:rPr>
+              <w:t xml:space="preserve"> doc.</w:t>
             </w:r>
           </w:p>
         </w:tc>
@@ -5823,7 +4962,25 @@
                 <w:sz w:val="20"/>
                 <w:szCs w:val="20"/>
               </w:rPr>
-              <w:t>: each team member will have a voice and their contribution of ideas will be considered respectfully.</w:t>
+              <w:t xml:space="preserve">: each team member will have a </w:t>
+            </w:r>
+            <w:proofErr w:type="gramStart"/>
+            <w:r>
+              <w:rPr>
+                <w:rFonts w:ascii="Verdana" w:hAnsi="Verdana"/>
+                <w:sz w:val="20"/>
+                <w:szCs w:val="20"/>
+              </w:rPr>
+              <w:t>voice</w:t>
+            </w:r>
+            <w:proofErr w:type="gramEnd"/>
+            <w:r>
+              <w:rPr>
+                <w:rFonts w:ascii="Verdana" w:hAnsi="Verdana"/>
+                <w:sz w:val="20"/>
+                <w:szCs w:val="20"/>
+              </w:rPr>
+              <w:t xml:space="preserve"> and their contribution of ideas will be considered respectfully.</w:t>
             </w:r>
           </w:p>
           <w:p>
@@ -7565,7 +6722,25 @@
           <w:sz w:val="20"/>
           <w:szCs w:val="20"/>
         </w:rPr>
-        <w:t xml:space="preserve">there is appropriate </w:t>
+        <w:t xml:space="preserve">there </w:t>
+      </w:r>
+      <w:proofErr w:type="gramStart"/>
+      <w:r>
+        <w:rPr>
+          <w:rFonts w:ascii="Verdana" w:hAnsi="Verdana" w:cs="Tahoma"/>
+          <w:sz w:val="20"/>
+          <w:szCs w:val="20"/>
+        </w:rPr>
+        <w:t>is</w:t>
+      </w:r>
+      <w:proofErr w:type="gramEnd"/>
+      <w:r>
+        <w:rPr>
+          <w:rFonts w:ascii="Verdana" w:hAnsi="Verdana" w:cs="Tahoma"/>
+          <w:sz w:val="20"/>
+          <w:szCs w:val="20"/>
+        </w:rPr>
+        <w:t xml:space="preserve"> appropriate </w:t>
       </w:r>
       <w:r>
         <w:rPr>
@@ -7717,6 +6892,7 @@
         </w:rPr>
         <w:t xml:space="preserve"> a formal meeting with all </w:t>
       </w:r>
+      <w:proofErr w:type="spellStart"/>
       <w:r>
         <w:rPr>
           <w:rFonts w:ascii="Verdana" w:hAnsi="Verdana" w:cs="Tahoma"/>
@@ -7731,7 +6907,16 @@
           <w:sz w:val="20"/>
           <w:szCs w:val="20"/>
         </w:rPr>
-        <w:t>to discuss the issue in a structured manner.</w:t>
+        <w:t>to</w:t>
+      </w:r>
+      <w:proofErr w:type="spellEnd"/>
+      <w:r>
+        <w:rPr>
+          <w:rFonts w:ascii="Verdana" w:hAnsi="Verdana" w:cs="Tahoma"/>
+          <w:sz w:val="20"/>
+          <w:szCs w:val="20"/>
+        </w:rPr>
+        <w:t xml:space="preserve"> discuss the issue in a structured manner.</w:t>
       </w:r>
     </w:p>
     <w:p>
@@ -8904,13 +8089,23 @@
           <w:szCs w:val="20"/>
         </w:rPr>
       </w:pPr>
-      <w:r>
-        <w:rPr>
-          <w:rFonts w:ascii="Verdana" w:hAnsi="Verdana" w:cs="Tahoma"/>
-          <w:sz w:val="20"/>
-          <w:szCs w:val="20"/>
-        </w:rPr>
-        <w:t xml:space="preserve">In order for your team to achieve its common goals, to coordinate activities and to enable group synergy, your team and its members must communicate regularly and abide by mutually acceptable and beneficial principles of behaviour.  </w:t>
+      <w:proofErr w:type="gramStart"/>
+      <w:r>
+        <w:rPr>
+          <w:rFonts w:ascii="Verdana" w:hAnsi="Verdana" w:cs="Tahoma"/>
+          <w:sz w:val="20"/>
+          <w:szCs w:val="20"/>
+        </w:rPr>
+        <w:t>In order for</w:t>
+      </w:r>
+      <w:proofErr w:type="gramEnd"/>
+      <w:r>
+        <w:rPr>
+          <w:rFonts w:ascii="Verdana" w:hAnsi="Verdana" w:cs="Tahoma"/>
+          <w:sz w:val="20"/>
+          <w:szCs w:val="20"/>
+        </w:rPr>
+        <w:t xml:space="preserve"> your team to achieve its common goals, to coordinate activities and to enable group synergy, your team and its members must communicate regularly and abide by mutually acceptable and beneficial principles of behaviour.  </w:t>
       </w:r>
     </w:p>
     <w:p>
@@ -9168,8 +8363,18 @@
           <w:sz w:val="20"/>
           <w:szCs w:val="20"/>
         </w:rPr>
-        <w:t>Your team goals (How you will define success.   What level of achievement / grade does your team want for this project);</w:t>
-      </w:r>
+        <w:t>Your team goals (How you will define success.   What level of achievement / grade does your team want for this project</w:t>
+      </w:r>
+      <w:proofErr w:type="gramStart"/>
+      <w:r>
+        <w:rPr>
+          <w:rFonts w:ascii="Verdana" w:hAnsi="Verdana" w:cs="Tahoma"/>
+          <w:sz w:val="20"/>
+          <w:szCs w:val="20"/>
+        </w:rPr>
+        <w:t>);</w:t>
+      </w:r>
+      <w:proofErr w:type="gramEnd"/>
     </w:p>
     <w:p>
       <w:pPr>
@@ -9190,8 +8395,18 @@
           <w:sz w:val="20"/>
           <w:szCs w:val="20"/>
         </w:rPr>
-        <w:t>How your team will reach consensus when decision-making;</w:t>
-      </w:r>
+        <w:t xml:space="preserve">How your team will reach consensus when </w:t>
+      </w:r>
+      <w:proofErr w:type="gramStart"/>
+      <w:r>
+        <w:rPr>
+          <w:rFonts w:ascii="Verdana" w:hAnsi="Verdana" w:cs="Tahoma"/>
+          <w:sz w:val="20"/>
+          <w:szCs w:val="20"/>
+        </w:rPr>
+        <w:t>decision-making;</w:t>
+      </w:r>
+      <w:proofErr w:type="gramEnd"/>
     </w:p>
     <w:p>
       <w:pPr>
@@ -9212,8 +8427,18 @@
           <w:sz w:val="20"/>
           <w:szCs w:val="20"/>
         </w:rPr>
-        <w:t>How the team will manage &amp; resolve differences of opinion.  (Will the team require all individuals to accept the team's view?);</w:t>
-      </w:r>
+        <w:t>How the team will manage &amp; resolve differences of opinion.  (Will the team require all individuals to accept the team's view?</w:t>
+      </w:r>
+      <w:proofErr w:type="gramStart"/>
+      <w:r>
+        <w:rPr>
+          <w:rFonts w:ascii="Verdana" w:hAnsi="Verdana" w:cs="Tahoma"/>
+          <w:sz w:val="20"/>
+          <w:szCs w:val="20"/>
+        </w:rPr>
+        <w:t>);</w:t>
+      </w:r>
+      <w:proofErr w:type="gramEnd"/>
     </w:p>
     <w:p>
       <w:pPr>
@@ -9234,8 +8459,18 @@
           <w:sz w:val="20"/>
           <w:szCs w:val="20"/>
         </w:rPr>
-        <w:t>How you will get quiet team members or students who have English as a second language to actively contribute to team discussions;</w:t>
-      </w:r>
+        <w:t xml:space="preserve">How you will get quiet team members or students who have English as a second language to actively contribute to team </w:t>
+      </w:r>
+      <w:proofErr w:type="gramStart"/>
+      <w:r>
+        <w:rPr>
+          <w:rFonts w:ascii="Verdana" w:hAnsi="Verdana" w:cs="Tahoma"/>
+          <w:sz w:val="20"/>
+          <w:szCs w:val="20"/>
+        </w:rPr>
+        <w:t>discussions;</w:t>
+      </w:r>
+      <w:proofErr w:type="gramEnd"/>
     </w:p>
     <w:p>
       <w:pPr>
@@ -9257,8 +8492,18 @@
           <w:sz w:val="20"/>
           <w:szCs w:val="20"/>
         </w:rPr>
-        <w:t>How team members will share knowledge and actively collaborate with other team members to ensure collaboration;</w:t>
-      </w:r>
+        <w:t xml:space="preserve">How team members will share knowledge and actively collaborate with other team members to ensure </w:t>
+      </w:r>
+      <w:proofErr w:type="gramStart"/>
+      <w:r>
+        <w:rPr>
+          <w:rFonts w:ascii="Verdana" w:hAnsi="Verdana" w:cs="Tahoma"/>
+          <w:sz w:val="20"/>
+          <w:szCs w:val="20"/>
+        </w:rPr>
+        <w:t>collaboration;</w:t>
+      </w:r>
+      <w:proofErr w:type="gramEnd"/>
     </w:p>
     <w:p>
       <w:pPr>
@@ -9280,8 +8525,18 @@
           <w:sz w:val="20"/>
           <w:szCs w:val="20"/>
         </w:rPr>
-        <w:t>How tasks will be allocated and how work will be completed (will you work according to the project plan, or use an event-driven informal process?);</w:t>
-      </w:r>
+        <w:t>How tasks will be allocated and how work will be completed (will you work according to the project plan, or use an event-driven informal process?</w:t>
+      </w:r>
+      <w:proofErr w:type="gramStart"/>
+      <w:r>
+        <w:rPr>
+          <w:rFonts w:ascii="Verdana" w:hAnsi="Verdana" w:cs="Tahoma"/>
+          <w:sz w:val="20"/>
+          <w:szCs w:val="20"/>
+        </w:rPr>
+        <w:t>);</w:t>
+      </w:r>
+      <w:proofErr w:type="gramEnd"/>
     </w:p>
     <w:p>
       <w:pPr>
@@ -9303,8 +8558,18 @@
           <w:sz w:val="20"/>
           <w:szCs w:val="20"/>
         </w:rPr>
-        <w:t>How your team will resolve or accept personal or professional differences;</w:t>
-      </w:r>
+        <w:t xml:space="preserve">How your team will resolve or accept personal or professional </w:t>
+      </w:r>
+      <w:proofErr w:type="gramStart"/>
+      <w:r>
+        <w:rPr>
+          <w:rFonts w:ascii="Verdana" w:hAnsi="Verdana" w:cs="Tahoma"/>
+          <w:sz w:val="20"/>
+          <w:szCs w:val="20"/>
+        </w:rPr>
+        <w:t>differences;</w:t>
+      </w:r>
+      <w:proofErr w:type="gramEnd"/>
     </w:p>
     <w:p>
       <w:pPr>
@@ -9326,8 +8591,18 @@
           <w:sz w:val="20"/>
           <w:szCs w:val="20"/>
         </w:rPr>
-        <w:t>The process or channel will you use to escalate issues that the team cannot resolve;</w:t>
-      </w:r>
+        <w:t xml:space="preserve">The process or channel will you use to escalate issues that the team cannot </w:t>
+      </w:r>
+      <w:proofErr w:type="gramStart"/>
+      <w:r>
+        <w:rPr>
+          <w:rFonts w:ascii="Verdana" w:hAnsi="Verdana" w:cs="Tahoma"/>
+          <w:sz w:val="20"/>
+          <w:szCs w:val="20"/>
+        </w:rPr>
+        <w:t>resolve;</w:t>
+      </w:r>
+      <w:proofErr w:type="gramEnd"/>
     </w:p>
     <w:p>
       <w:pPr>
@@ -9349,7 +8624,25 @@
           <w:sz w:val="20"/>
           <w:szCs w:val="20"/>
         </w:rPr>
-        <w:t>Will your team have a team leader role? And if so what are their responsibilities and how will they be supported, rewarded or compensated for their additional work load.</w:t>
+        <w:t xml:space="preserve">Will your team have a team leader role? And if </w:t>
+      </w:r>
+      <w:proofErr w:type="gramStart"/>
+      <w:r>
+        <w:rPr>
+          <w:rFonts w:ascii="Verdana" w:hAnsi="Verdana" w:cs="Tahoma"/>
+          <w:sz w:val="20"/>
+          <w:szCs w:val="20"/>
+        </w:rPr>
+        <w:t>so</w:t>
+      </w:r>
+      <w:proofErr w:type="gramEnd"/>
+      <w:r>
+        <w:rPr>
+          <w:rFonts w:ascii="Verdana" w:hAnsi="Verdana" w:cs="Tahoma"/>
+          <w:sz w:val="20"/>
+          <w:szCs w:val="20"/>
+        </w:rPr>
+        <w:t xml:space="preserve"> what are their responsibilities and how will they be supported, rewarded or compensated for their additional work load.</w:t>
       </w:r>
     </w:p>
     <w:p>
@@ -9372,7 +8665,25 @@
           <w:sz w:val="20"/>
           <w:szCs w:val="20"/>
         </w:rPr>
-        <w:t>Equitable workload for team work.</w:t>
+        <w:t xml:space="preserve">Equitable workload for </w:t>
+      </w:r>
+      <w:proofErr w:type="gramStart"/>
+      <w:r>
+        <w:rPr>
+          <w:rFonts w:ascii="Verdana" w:hAnsi="Verdana" w:cs="Tahoma"/>
+          <w:sz w:val="20"/>
+          <w:szCs w:val="20"/>
+        </w:rPr>
+        <w:t>team work</w:t>
+      </w:r>
+      <w:proofErr w:type="gramEnd"/>
+      <w:r>
+        <w:rPr>
+          <w:rFonts w:ascii="Verdana" w:hAnsi="Verdana" w:cs="Tahoma"/>
+          <w:sz w:val="20"/>
+          <w:szCs w:val="20"/>
+        </w:rPr>
+        <w:t>.</w:t>
       </w:r>
     </w:p>
     <w:p>
@@ -9395,7 +8706,25 @@
           <w:sz w:val="20"/>
           <w:szCs w:val="20"/>
         </w:rPr>
-        <w:t>Will the team accept freeloaders (people who do no work on the project), how will you identify them, and what are you going to do about them?</w:t>
+        <w:t xml:space="preserve">Will the team accept freeloaders (people who do </w:t>
+      </w:r>
+      <w:proofErr w:type="gramStart"/>
+      <w:r>
+        <w:rPr>
+          <w:rFonts w:ascii="Verdana" w:hAnsi="Verdana" w:cs="Tahoma"/>
+          <w:sz w:val="20"/>
+          <w:szCs w:val="20"/>
+        </w:rPr>
+        <w:t>no</w:t>
+      </w:r>
+      <w:proofErr w:type="gramEnd"/>
+      <w:r>
+        <w:rPr>
+          <w:rFonts w:ascii="Verdana" w:hAnsi="Verdana" w:cs="Tahoma"/>
+          <w:sz w:val="20"/>
+          <w:szCs w:val="20"/>
+        </w:rPr>
+        <w:t xml:space="preserve"> work on the project), how will you identify them, and what are you going to do about them?</w:t>
       </w:r>
     </w:p>
     <w:p>
@@ -9418,8 +8747,18 @@
           <w:sz w:val="20"/>
           <w:szCs w:val="20"/>
         </w:rPr>
-        <w:t>Ensure that work is done to an acceptable level of quality and meets the project’s requirements;</w:t>
-      </w:r>
+        <w:t xml:space="preserve">Ensure that work is done to an acceptable level of quality and meets the project’s </w:t>
+      </w:r>
+      <w:proofErr w:type="gramStart"/>
+      <w:r>
+        <w:rPr>
+          <w:rFonts w:ascii="Verdana" w:hAnsi="Verdana" w:cs="Tahoma"/>
+          <w:sz w:val="20"/>
+          <w:szCs w:val="20"/>
+        </w:rPr>
+        <w:t>requirements;</w:t>
+      </w:r>
+      <w:proofErr w:type="gramEnd"/>
     </w:p>
     <w:p>
       <w:pPr>
@@ -9441,8 +8780,18 @@
           <w:sz w:val="20"/>
           <w:szCs w:val="20"/>
         </w:rPr>
-        <w:t>What process will you follow to deal with poor quality or late work;</w:t>
-      </w:r>
+        <w:t xml:space="preserve">What process will you follow to deal with poor quality or late </w:t>
+      </w:r>
+      <w:proofErr w:type="gramStart"/>
+      <w:r>
+        <w:rPr>
+          <w:rFonts w:ascii="Verdana" w:hAnsi="Verdana" w:cs="Tahoma"/>
+          <w:sz w:val="20"/>
+          <w:szCs w:val="20"/>
+        </w:rPr>
+        <w:t>work;</w:t>
+      </w:r>
+      <w:proofErr w:type="gramEnd"/>
     </w:p>
     <w:p>
       <w:pPr>
@@ -9473,8 +8822,18 @@
           <w:szCs w:val="20"/>
         </w:rPr>
         <w:lastRenderedPageBreak/>
-        <w:t>quantity or quality of work;</w:t>
-      </w:r>
+        <w:t xml:space="preserve">quantity or quality of </w:t>
+      </w:r>
+      <w:proofErr w:type="gramStart"/>
+      <w:r>
+        <w:rPr>
+          <w:rFonts w:ascii="Verdana" w:hAnsi="Verdana" w:cs="Tahoma"/>
+          <w:sz w:val="20"/>
+          <w:szCs w:val="20"/>
+        </w:rPr>
+        <w:t>work;</w:t>
+      </w:r>
+      <w:proofErr w:type="gramEnd"/>
     </w:p>
     <w:p>
       <w:pPr>
@@ -9567,8 +8926,18 @@
           <w:sz w:val="20"/>
           <w:szCs w:val="20"/>
         </w:rPr>
-        <w:t>How often your team meetings will be held, where, what time &amp; for how long;</w:t>
-      </w:r>
+        <w:t xml:space="preserve">How often your team meetings will be held, where, what time &amp; for how </w:t>
+      </w:r>
+      <w:proofErr w:type="gramStart"/>
+      <w:r>
+        <w:rPr>
+          <w:rFonts w:ascii="Verdana" w:hAnsi="Verdana" w:cs="Tahoma"/>
+          <w:sz w:val="20"/>
+          <w:szCs w:val="20"/>
+        </w:rPr>
+        <w:t>long;</w:t>
+      </w:r>
+      <w:proofErr w:type="gramEnd"/>
     </w:p>
     <w:p>
       <w:pPr>
@@ -9589,8 +8958,36 @@
           <w:sz w:val="20"/>
           <w:szCs w:val="20"/>
         </w:rPr>
-        <w:t>What regular agenda categories will be discussed at each meeting (eg progress made, issues);</w:t>
-      </w:r>
+        <w:t>What regular agenda categories will be discussed at each meeting (</w:t>
+      </w:r>
+      <w:proofErr w:type="spellStart"/>
+      <w:r>
+        <w:rPr>
+          <w:rFonts w:ascii="Verdana" w:hAnsi="Verdana" w:cs="Tahoma"/>
+          <w:sz w:val="20"/>
+          <w:szCs w:val="20"/>
+        </w:rPr>
+        <w:t>eg</w:t>
+      </w:r>
+      <w:proofErr w:type="spellEnd"/>
+      <w:r>
+        <w:rPr>
+          <w:rFonts w:ascii="Verdana" w:hAnsi="Verdana" w:cs="Tahoma"/>
+          <w:sz w:val="20"/>
+          <w:szCs w:val="20"/>
+        </w:rPr>
+        <w:t xml:space="preserve"> progress made, issues</w:t>
+      </w:r>
+      <w:proofErr w:type="gramStart"/>
+      <w:r>
+        <w:rPr>
+          <w:rFonts w:ascii="Verdana" w:hAnsi="Verdana" w:cs="Tahoma"/>
+          <w:sz w:val="20"/>
+          <w:szCs w:val="20"/>
+        </w:rPr>
+        <w:t>);</w:t>
+      </w:r>
+      <w:proofErr w:type="gramEnd"/>
     </w:p>
     <w:p>
       <w:pPr>
@@ -9611,8 +9008,54 @@
           <w:sz w:val="20"/>
           <w:szCs w:val="20"/>
         </w:rPr>
-        <w:t>Who will record the team meetings (eg meeting date, attendees, issues discussed, decisions, actions) and enter the data in TeamWorker when necessary;</w:t>
-      </w:r>
+        <w:t>Who will record the team meetings (</w:t>
+      </w:r>
+      <w:proofErr w:type="spellStart"/>
+      <w:r>
+        <w:rPr>
+          <w:rFonts w:ascii="Verdana" w:hAnsi="Verdana" w:cs="Tahoma"/>
+          <w:sz w:val="20"/>
+          <w:szCs w:val="20"/>
+        </w:rPr>
+        <w:t>eg</w:t>
+      </w:r>
+      <w:proofErr w:type="spellEnd"/>
+      <w:r>
+        <w:rPr>
+          <w:rFonts w:ascii="Verdana" w:hAnsi="Verdana" w:cs="Tahoma"/>
+          <w:sz w:val="20"/>
+          <w:szCs w:val="20"/>
+        </w:rPr>
+        <w:t xml:space="preserve"> meeting date, attendees, issues discussed, decisions, actions) and enter the data in </w:t>
+      </w:r>
+      <w:proofErr w:type="spellStart"/>
+      <w:r>
+        <w:rPr>
+          <w:rFonts w:ascii="Verdana" w:hAnsi="Verdana" w:cs="Tahoma"/>
+          <w:sz w:val="20"/>
+          <w:szCs w:val="20"/>
+        </w:rPr>
+        <w:t>TeamWorker</w:t>
+      </w:r>
+      <w:proofErr w:type="spellEnd"/>
+      <w:r>
+        <w:rPr>
+          <w:rFonts w:ascii="Verdana" w:hAnsi="Verdana" w:cs="Tahoma"/>
+          <w:sz w:val="20"/>
+          <w:szCs w:val="20"/>
+        </w:rPr>
+        <w:t xml:space="preserve"> when </w:t>
+      </w:r>
+      <w:proofErr w:type="gramStart"/>
+      <w:r>
+        <w:rPr>
+          <w:rFonts w:ascii="Verdana" w:hAnsi="Verdana" w:cs="Tahoma"/>
+          <w:sz w:val="20"/>
+          <w:szCs w:val="20"/>
+        </w:rPr>
+        <w:t>necessary;</w:t>
+      </w:r>
+      <w:proofErr w:type="gramEnd"/>
     </w:p>
     <w:p>
       <w:pPr>
@@ -9633,7 +9076,25 @@
           <w:sz w:val="20"/>
           <w:szCs w:val="20"/>
         </w:rPr>
-        <w:t>Will the team use an issues register to track the resolution of project, team and technical issues; if so how will this work.</w:t>
+        <w:t xml:space="preserve">Will the team use </w:t>
+      </w:r>
+      <w:proofErr w:type="gramStart"/>
+      <w:r>
+        <w:rPr>
+          <w:rFonts w:ascii="Verdana" w:hAnsi="Verdana" w:cs="Tahoma"/>
+          <w:sz w:val="20"/>
+          <w:szCs w:val="20"/>
+        </w:rPr>
+        <w:t>an issues</w:t>
+      </w:r>
+      <w:proofErr w:type="gramEnd"/>
+      <w:r>
+        <w:rPr>
+          <w:rFonts w:ascii="Verdana" w:hAnsi="Verdana" w:cs="Tahoma"/>
+          <w:sz w:val="20"/>
+          <w:szCs w:val="20"/>
+        </w:rPr>
+        <w:t xml:space="preserve"> register to track the resolution of project, team and technical issues; if so how will this work.</w:t>
       </w:r>
     </w:p>
     <w:p>
@@ -9655,8 +9116,18 @@
           <w:sz w:val="20"/>
           <w:szCs w:val="20"/>
         </w:rPr>
-        <w:t>How often team members will communicate with each other;</w:t>
-      </w:r>
+        <w:t xml:space="preserve">How often team members will communicate with </w:t>
+      </w:r>
+      <w:proofErr w:type="gramStart"/>
+      <w:r>
+        <w:rPr>
+          <w:rFonts w:ascii="Verdana" w:hAnsi="Verdana" w:cs="Tahoma"/>
+          <w:sz w:val="20"/>
+          <w:szCs w:val="20"/>
+        </w:rPr>
+        <w:t>each other;</w:t>
+      </w:r>
+      <w:proofErr w:type="gramEnd"/>
     </w:p>
     <w:p>
       <w:pPr>
@@ -9677,8 +9148,18 @@
           <w:sz w:val="20"/>
           <w:szCs w:val="20"/>
         </w:rPr>
-        <w:t>How team members will communicate between meetings;</w:t>
-      </w:r>
+        <w:t xml:space="preserve">How team members will communicate between </w:t>
+      </w:r>
+      <w:proofErr w:type="gramStart"/>
+      <w:r>
+        <w:rPr>
+          <w:rFonts w:ascii="Verdana" w:hAnsi="Verdana" w:cs="Tahoma"/>
+          <w:sz w:val="20"/>
+          <w:szCs w:val="20"/>
+        </w:rPr>
+        <w:t>meetings;</w:t>
+      </w:r>
+      <w:proofErr w:type="gramEnd"/>
     </w:p>
     <w:p>
       <w:pPr>
@@ -9699,8 +9180,18 @@
           <w:sz w:val="20"/>
           <w:szCs w:val="20"/>
         </w:rPr>
-        <w:t>How often team members will check their email or voice mail;</w:t>
-      </w:r>
+        <w:t xml:space="preserve">How often team members will check their email or voice </w:t>
+      </w:r>
+      <w:proofErr w:type="gramStart"/>
+      <w:r>
+        <w:rPr>
+          <w:rFonts w:ascii="Verdana" w:hAnsi="Verdana" w:cs="Tahoma"/>
+          <w:sz w:val="20"/>
+          <w:szCs w:val="20"/>
+        </w:rPr>
+        <w:t>mail;</w:t>
+      </w:r>
+      <w:proofErr w:type="gramEnd"/>
     </w:p>
     <w:p>
       <w:pPr>
@@ -9721,8 +9212,18 @@
           <w:sz w:val="20"/>
           <w:szCs w:val="20"/>
         </w:rPr>
-        <w:t>The timeframes team members will accept as reasonable to respond to email or voice mail messages;</w:t>
-      </w:r>
+        <w:t xml:space="preserve">The timeframes team members will accept as reasonable to respond to email or voice mail </w:t>
+      </w:r>
+      <w:proofErr w:type="gramStart"/>
+      <w:r>
+        <w:rPr>
+          <w:rFonts w:ascii="Verdana" w:hAnsi="Verdana" w:cs="Tahoma"/>
+          <w:sz w:val="20"/>
+          <w:szCs w:val="20"/>
+        </w:rPr>
+        <w:t>messages;</w:t>
+      </w:r>
+      <w:proofErr w:type="gramEnd"/>
     </w:p>
     <w:p>
       <w:pPr>
@@ -9743,7 +9244,25 @@
           <w:sz w:val="20"/>
           <w:szCs w:val="20"/>
         </w:rPr>
-        <w:t xml:space="preserve">How team members will update each other with progress made, especially if they cannot attend a meeting; </w:t>
+        <w:t xml:space="preserve">How team members will update each other with progress made, especially if they cannot attend a </w:t>
+      </w:r>
+      <w:proofErr w:type="gramStart"/>
+      <w:r>
+        <w:rPr>
+          <w:rFonts w:ascii="Verdana" w:hAnsi="Verdana" w:cs="Tahoma"/>
+          <w:sz w:val="20"/>
+          <w:szCs w:val="20"/>
+        </w:rPr>
+        <w:t>meeting;</w:t>
+      </w:r>
+      <w:proofErr w:type="gramEnd"/>
+      <w:r>
+        <w:rPr>
+          <w:rFonts w:ascii="Verdana" w:hAnsi="Verdana" w:cs="Tahoma"/>
+          <w:sz w:val="20"/>
+          <w:szCs w:val="20"/>
+        </w:rPr>
+        <w:t xml:space="preserve"> </w:t>
       </w:r>
     </w:p>
     <w:p>
@@ -9765,8 +9284,18 @@
           <w:sz w:val="20"/>
           <w:szCs w:val="20"/>
         </w:rPr>
-        <w:t>What a team member should do if he/she cannot meet his/her assigned tasks and deadlines;</w:t>
-      </w:r>
+        <w:t xml:space="preserve">What a team member should do if he/she cannot meet his/her assigned tasks and </w:t>
+      </w:r>
+      <w:proofErr w:type="gramStart"/>
+      <w:r>
+        <w:rPr>
+          <w:rFonts w:ascii="Verdana" w:hAnsi="Verdana" w:cs="Tahoma"/>
+          <w:sz w:val="20"/>
+          <w:szCs w:val="20"/>
+        </w:rPr>
+        <w:t>deadlines;</w:t>
+      </w:r>
+      <w:proofErr w:type="gramEnd"/>
     </w:p>
     <w:p>
       <w:pPr>
@@ -9787,7 +9316,25 @@
           <w:sz w:val="20"/>
           <w:szCs w:val="20"/>
         </w:rPr>
-        <w:t xml:space="preserve">How the project plan will be updated to reflect actions completed and new actions assigned and who is responsible for these updates; </w:t>
+        <w:t xml:space="preserve">How the project plan will be updated to reflect actions completed and new actions assigned and who is responsible for these </w:t>
+      </w:r>
+      <w:proofErr w:type="gramStart"/>
+      <w:r>
+        <w:rPr>
+          <w:rFonts w:ascii="Verdana" w:hAnsi="Verdana" w:cs="Tahoma"/>
+          <w:sz w:val="20"/>
+          <w:szCs w:val="20"/>
+        </w:rPr>
+        <w:t>updates;</w:t>
+      </w:r>
+      <w:proofErr w:type="gramEnd"/>
+      <w:r>
+        <w:rPr>
+          <w:rFonts w:ascii="Verdana" w:hAnsi="Verdana" w:cs="Tahoma"/>
+          <w:sz w:val="20"/>
+          <w:szCs w:val="20"/>
+        </w:rPr>
+        <w:t xml:space="preserve"> </w:t>
       </w:r>
     </w:p>
     <w:p>
@@ -9809,8 +9356,18 @@
           <w:sz w:val="20"/>
           <w:szCs w:val="20"/>
         </w:rPr>
-        <w:t>Will a project library be established to contain electronic and/or print versions of documents and emails and who is responsible for maintaining this resource;</w:t>
-      </w:r>
+        <w:t xml:space="preserve">Will a project library be established to contain electronic and/or print versions of documents and emails and who is responsible for maintaining this </w:t>
+      </w:r>
+      <w:proofErr w:type="gramStart"/>
+      <w:r>
+        <w:rPr>
+          <w:rFonts w:ascii="Verdana" w:hAnsi="Verdana" w:cs="Tahoma"/>
+          <w:sz w:val="20"/>
+          <w:szCs w:val="20"/>
+        </w:rPr>
+        <w:t>resource;</w:t>
+      </w:r>
+      <w:proofErr w:type="gramEnd"/>
     </w:p>
     <w:p>
       <w:pPr>
@@ -10030,7 +9587,25 @@
           <w:sz w:val="20"/>
           <w:szCs w:val="20"/>
         </w:rPr>
-        <w:t>You may agree to allow a small number of minor transgressions occur without penalty as long as team members behave appropriately &amp; professionally.</w:t>
+        <w:t xml:space="preserve">You may agree to allow a small number of minor transgressions occur without penalty </w:t>
+      </w:r>
+      <w:proofErr w:type="gramStart"/>
+      <w:r>
+        <w:rPr>
+          <w:rFonts w:ascii="Verdana" w:hAnsi="Verdana" w:cs="Tahoma"/>
+          <w:sz w:val="20"/>
+          <w:szCs w:val="20"/>
+        </w:rPr>
+        <w:t>as long as</w:t>
+      </w:r>
+      <w:proofErr w:type="gramEnd"/>
+      <w:r>
+        <w:rPr>
+          <w:rFonts w:ascii="Verdana" w:hAnsi="Verdana" w:cs="Tahoma"/>
+          <w:sz w:val="20"/>
+          <w:szCs w:val="20"/>
+        </w:rPr>
+        <w:t xml:space="preserve"> team members behave appropriately &amp; professionally.</w:t>
       </w:r>
     </w:p>
     <w:p>

</xml_diff>